<commit_message>
transferred asim to proposal
</commit_message>
<xml_diff>
--- a/asim_p.docx
+++ b/asim_p.docx
@@ -1,229 +1,10 @@
 
 <file path=word/document.xml><?xml version="1.0" encoding="utf-8"?>
-<w:document xmlns:wpc="http://schemas.microsoft.com/office/word/2010/wordprocessingCanvas" xmlns:mc="http://schemas.openxmlformats.org/markup-compatibility/2006" xmlns:o="urn:schemas-microsoft-com:office:office" xmlns:r="http://schemas.openxmlformats.org/officeDocument/2006/relationships" xmlns:m="http://schemas.openxmlformats.org/officeDocument/2006/math" xmlns:v="urn:schemas-microsoft-com:vml" xmlns:wp14="http://schemas.microsoft.com/office/word/2010/wordprocessingDrawing" xmlns:wp="http://schemas.openxmlformats.org/drawingml/2006/wordprocessingDrawing" xmlns:w10="urn:schemas-microsoft-com:office:word" xmlns:w="http://schemas.openxmlformats.org/wordprocessingml/2006/main" xmlns:w14="http://schemas.microsoft.com/office/word/2010/wordml" xmlns:w15="http://schemas.microsoft.com/office/word/2012/wordml" xmlns:wpg="http://schemas.microsoft.com/office/word/2010/wordprocessingGroup" xmlns:wpi="http://schemas.microsoft.com/office/word/2010/wordprocessingInk" xmlns:wne="http://schemas.microsoft.com/office/word/2006/wordml" xmlns:wps="http://schemas.microsoft.com/office/word/2010/wordprocessingShape" mc:Ignorable="w14 w15 wp14">
+<w:document xmlns:wpc="http://schemas.microsoft.com/office/word/2010/wordprocessingCanvas" xmlns:cx="http://schemas.microsoft.com/office/drawing/2014/chartex" xmlns:mc="http://schemas.openxmlformats.org/markup-compatibility/2006" xmlns:o="urn:schemas-microsoft-com:office:office" xmlns:r="http://schemas.openxmlformats.org/officeDocument/2006/relationships" xmlns:m="http://schemas.openxmlformats.org/officeDocument/2006/math" xmlns:v="urn:schemas-microsoft-com:vml" xmlns:wp14="http://schemas.microsoft.com/office/word/2010/wordprocessingDrawing" xmlns:wp="http://schemas.openxmlformats.org/drawingml/2006/wordprocessingDrawing" xmlns:w10="urn:schemas-microsoft-com:office:word" xmlns:w="http://schemas.openxmlformats.org/wordprocessingml/2006/main" xmlns:w14="http://schemas.microsoft.com/office/word/2010/wordml" xmlns:w15="http://schemas.microsoft.com/office/word/2012/wordml" xmlns:w16se="http://schemas.microsoft.com/office/word/2015/wordml/symex" xmlns:wpg="http://schemas.microsoft.com/office/word/2010/wordprocessingGroup" xmlns:wpi="http://schemas.microsoft.com/office/word/2010/wordprocessingInk" xmlns:wne="http://schemas.microsoft.com/office/word/2006/wordml" xmlns:wps="http://schemas.microsoft.com/office/word/2010/wordprocessingShape" mc:Ignorable="w14 w15 w16se wp14">
   <w:body>
     <w:p>
       <w:bookmarkStart w:id="0" w:name="_GoBack"/>
       <w:bookmarkEnd w:id="0"/>
-    </w:p>
-    <w:p>
-      <w:pPr>
-        <w:rPr>
-          <w:b/>
-        </w:rPr>
-      </w:pPr>
-      <w:r>
-        <w:rPr>
-          <w:b/>
-        </w:rPr>
-        <w:t>Domain Knowledge</w:t>
-      </w:r>
-    </w:p>
-    <w:p>
-      <w:r>
-        <w:t>Traffic on roads means all the vehicles and pedestrian. Traffic rules are those rules which govern traffic and regulate vehicles.</w:t>
-      </w:r>
-      <w:r>
-        <w:rPr>
-          <w:rFonts w:ascii="Arial" w:hAnsi="Arial" w:cs="Arial"/>
-          <w:color w:val="222222"/>
-          <w:sz w:val="21"/>
-          <w:szCs w:val="21"/>
-          <w:shd w:val="clear" w:color="auto" w:fill="FFFFFF"/>
-        </w:rPr>
-        <w:t xml:space="preserve"> </w:t>
-      </w:r>
-      <w:r>
-        <w:rPr>
-          <w:rFonts w:cstheme="minorHAnsi"/>
-          <w:color w:val="222222"/>
-          <w:szCs w:val="21"/>
-          <w:shd w:val="clear" w:color="auto" w:fill="FFFFFF"/>
-        </w:rPr>
-        <w:t>Traffic is formally organized in many jurisdictions, with marked </w:t>
-      </w:r>
-      <w:r>
-        <w:t>lanes, junctions, intersections, traffic signals or signs</w:t>
-      </w:r>
-      <w:r>
-        <w:rPr>
-          <w:rFonts w:ascii="Arial" w:hAnsi="Arial" w:cs="Arial"/>
-          <w:color w:val="222222"/>
-          <w:sz w:val="21"/>
-          <w:szCs w:val="21"/>
-          <w:shd w:val="clear" w:color="auto" w:fill="FFFFFF"/>
-        </w:rPr>
-        <w:t>.</w:t>
-      </w:r>
-      <w:r>
-        <w:t xml:space="preserve"> </w:t>
-      </w:r>
-      <w:r>
-        <w:t xml:space="preserve">As the number of vehicles on road </w:t>
-      </w:r>
-      <w:r>
-        <w:t>increased</w:t>
-      </w:r>
-      <w:r>
-        <w:t xml:space="preserve">, need for the traffic rules was </w:t>
-      </w:r>
-      <w:r>
-        <w:t>realized</w:t>
-      </w:r>
-      <w:r>
-        <w:t xml:space="preserve"> due to recurring accidents which could be prevented by following simple rules</w:t>
-      </w:r>
-      <w:r>
-        <w:t xml:space="preserve">. In 1865, </w:t>
-      </w:r>
-      <w:r>
-        <w:t xml:space="preserve">first traffic rule was introduced in Britain. </w:t>
-      </w:r>
-      <w:r>
-        <w:t xml:space="preserve">Later as the number of vehicles grew rules were added </w:t>
-      </w:r>
-      <w:r>
-        <w:t>to increase</w:t>
-      </w:r>
-      <w:r>
-        <w:t xml:space="preserve"> safety and make traffic efficient</w:t>
-      </w:r>
-      <w:r>
-        <w:t>.</w:t>
-      </w:r>
-      <w:r>
-        <w:t xml:space="preserve"> </w:t>
-      </w:r>
-      <w:r>
-        <w:t>To p</w:t>
-      </w:r>
-      <w:r>
-        <w:t xml:space="preserve">revent accidents </w:t>
-      </w:r>
-      <w:r>
-        <w:t>many traffi</w:t>
-      </w:r>
-      <w:r>
-        <w:t>c rules are enforced</w:t>
-      </w:r>
-      <w:r>
-        <w:t>. These rules</w:t>
-      </w:r>
-      <w:r>
-        <w:t xml:space="preserve"> must be followed by all th</w:t>
-      </w:r>
-      <w:r>
-        <w:t>e drivers.</w:t>
-      </w:r>
-      <w:r>
-        <w:t xml:space="preserve"> </w:t>
-      </w:r>
-      <w:r>
-        <w:t>Traffic violation is when driver fails to follow the traffic rules of the same area or country.</w:t>
-      </w:r>
-    </w:p>
-    <w:p>
-      <w:r>
-        <w:t xml:space="preserve">Some of the traffic rules </w:t>
-      </w:r>
-      <w:r>
-        <w:t xml:space="preserve">violation that our system can detect </w:t>
-      </w:r>
-      <w:r>
-        <w:t>are:</w:t>
-      </w:r>
-    </w:p>
-    <w:p>
-      <w:pPr>
-        <w:pStyle w:val="ListParagraph"/>
-        <w:numPr>
-          <w:ilvl w:val="0"/>
-          <w:numId w:val="2"/>
-        </w:numPr>
-      </w:pPr>
-      <w:r>
-        <w:t>Violation of lane discipline</w:t>
-      </w:r>
-    </w:p>
-    <w:p>
-      <w:pPr>
-        <w:pStyle w:val="ListParagraph"/>
-        <w:numPr>
-          <w:ilvl w:val="0"/>
-          <w:numId w:val="2"/>
-        </w:numPr>
-        <w:rPr>
-          <w:sz w:val="24"/>
-        </w:rPr>
-      </w:pPr>
-      <w:r>
-        <w:t xml:space="preserve">Drive </w:t>
-      </w:r>
-      <w:r>
-        <w:t>over</w:t>
-      </w:r>
-      <w:r>
-        <w:t xml:space="preserve"> permitted speed limits</w:t>
-      </w:r>
-    </w:p>
-    <w:p>
-      <w:r>
-        <w:t>De</w:t>
-      </w:r>
-      <w:r>
-        <w:t xml:space="preserve">tection system is </w:t>
-      </w:r>
-      <w:r>
-        <w:t>a</w:t>
-      </w:r>
-      <w:r>
-        <w:t xml:space="preserve"> </w:t>
-      </w:r>
-      <w:r>
-        <w:t xml:space="preserve">software that is used to monitor the </w:t>
-      </w:r>
-      <w:r>
-        <w:t xml:space="preserve">traffic </w:t>
-      </w:r>
-      <w:r>
-        <w:t>violation. Traffic violation detection s</w:t>
-      </w:r>
-      <w:r>
-        <w:t xml:space="preserve">ystem is the software that uses real time object </w:t>
-      </w:r>
-      <w:r>
-        <w:t>detection to</w:t>
-      </w:r>
-      <w:r>
-        <w:t xml:space="preserve"> detect the violation committed by the driver. Real time object detection is used to </w:t>
-      </w:r>
-      <w:r>
-        <w:t>detect the</w:t>
-      </w:r>
-      <w:r>
-        <w:t xml:space="preserve"> objects in the system using only video. Video footage from the Closed Circuit Television (CCTV) is used as the data input for the system. The data is processed in the system and with enough input fed to the system it can recognize the object</w:t>
-      </w:r>
-      <w:r>
-        <w:t xml:space="preserve"> like</w:t>
-      </w:r>
-      <w:r>
-        <w:t xml:space="preserve"> vehicles in the r</w:t>
-      </w:r>
-      <w:r>
-        <w:t xml:space="preserve">oad and </w:t>
-      </w:r>
-      <w:r>
-        <w:t>kno</w:t>
-      </w:r>
-      <w:r>
-        <w:t xml:space="preserve">w if any violation is </w:t>
-      </w:r>
-      <w:r>
-        <w:t>committed</w:t>
-      </w:r>
-      <w:r>
-        <w:t>.</w:t>
-      </w:r>
     </w:p>
     <w:sectPr>
       <w:pgSz w:w="12240" w:h="15840"/>
@@ -236,7 +17,7 @@
 </file>
 
 <file path=word/numbering.xml><?xml version="1.0" encoding="utf-8"?>
-<w:numbering xmlns:wpc="http://schemas.microsoft.com/office/word/2010/wordprocessingCanvas" xmlns:mc="http://schemas.openxmlformats.org/markup-compatibility/2006" xmlns:o="urn:schemas-microsoft-com:office:office" xmlns:r="http://schemas.openxmlformats.org/officeDocument/2006/relationships" xmlns:m="http://schemas.openxmlformats.org/officeDocument/2006/math" xmlns:v="urn:schemas-microsoft-com:vml" xmlns:wp14="http://schemas.microsoft.com/office/word/2010/wordprocessingDrawing" xmlns:wp="http://schemas.openxmlformats.org/drawingml/2006/wordprocessingDrawing" xmlns:w10="urn:schemas-microsoft-com:office:word" xmlns:w="http://schemas.openxmlformats.org/wordprocessingml/2006/main" xmlns:w14="http://schemas.microsoft.com/office/word/2010/wordml" xmlns:w15="http://schemas.microsoft.com/office/word/2012/wordml" xmlns:wpg="http://schemas.microsoft.com/office/word/2010/wordprocessingGroup" xmlns:wpi="http://schemas.microsoft.com/office/word/2010/wordprocessingInk" xmlns:wne="http://schemas.microsoft.com/office/word/2006/wordml" xmlns:wps="http://schemas.microsoft.com/office/word/2010/wordprocessingShape" mc:Ignorable="w14 w15 wp14">
+<w:numbering xmlns:wpc="http://schemas.microsoft.com/office/word/2010/wordprocessingCanvas" xmlns:cx="http://schemas.microsoft.com/office/drawing/2014/chartex" xmlns:mc="http://schemas.openxmlformats.org/markup-compatibility/2006" xmlns:o="urn:schemas-microsoft-com:office:office" xmlns:r="http://schemas.openxmlformats.org/officeDocument/2006/relationships" xmlns:m="http://schemas.openxmlformats.org/officeDocument/2006/math" xmlns:v="urn:schemas-microsoft-com:vml" xmlns:wp14="http://schemas.microsoft.com/office/word/2010/wordprocessingDrawing" xmlns:wp="http://schemas.openxmlformats.org/drawingml/2006/wordprocessingDrawing" xmlns:w10="urn:schemas-microsoft-com:office:word" xmlns:w="http://schemas.openxmlformats.org/wordprocessingml/2006/main" xmlns:w14="http://schemas.microsoft.com/office/word/2010/wordml" xmlns:w15="http://schemas.microsoft.com/office/word/2012/wordml" xmlns:w16se="http://schemas.microsoft.com/office/word/2015/wordml/symex" xmlns:wpg="http://schemas.microsoft.com/office/word/2010/wordprocessingGroup" xmlns:wpi="http://schemas.microsoft.com/office/word/2010/wordprocessingInk" xmlns:wne="http://schemas.microsoft.com/office/word/2006/wordml" xmlns:wps="http://schemas.microsoft.com/office/word/2010/wordprocessingShape" mc:Ignorable="w14 w15 w16se wp14">
   <w:abstractNum w:abstractNumId="0" w15:restartNumberingAfterBreak="0">
     <w:nsid w:val="61BD535B"/>
     <w:multiLevelType w:val="hybridMultilevel"/>
@@ -473,7 +254,7 @@
 </file>
 
 <file path=word/styles.xml><?xml version="1.0" encoding="utf-8"?>
-<w:styles xmlns:mc="http://schemas.openxmlformats.org/markup-compatibility/2006" xmlns:r="http://schemas.openxmlformats.org/officeDocument/2006/relationships" xmlns:w="http://schemas.openxmlformats.org/wordprocessingml/2006/main" xmlns:w14="http://schemas.microsoft.com/office/word/2010/wordml" xmlns:w15="http://schemas.microsoft.com/office/word/2012/wordml" mc:Ignorable="w14 w15">
+<w:styles xmlns:mc="http://schemas.openxmlformats.org/markup-compatibility/2006" xmlns:r="http://schemas.openxmlformats.org/officeDocument/2006/relationships" xmlns:w="http://schemas.openxmlformats.org/wordprocessingml/2006/main" xmlns:w14="http://schemas.microsoft.com/office/word/2010/wordml" xmlns:w15="http://schemas.microsoft.com/office/word/2012/wordml" xmlns:w16se="http://schemas.microsoft.com/office/word/2015/wordml/symex" mc:Ignorable="w14 w15 w16se">
   <w:docDefaults>
     <w:rPrDefault>
       <w:rPr>
@@ -1395,7 +1176,7 @@
 </file>
 
 <file path=customXml/itemProps1.xml><?xml version="1.0" encoding="utf-8"?>
-<ds:datastoreItem xmlns:ds="http://schemas.openxmlformats.org/officeDocument/2006/customXml" ds:itemID="{DA05870B-9BF5-4753-8512-93C60ECBAC2E}">
+<ds:datastoreItem xmlns:ds="http://schemas.openxmlformats.org/officeDocument/2006/customXml" ds:itemID="{0D7A032B-B2D8-4EB2-AFE8-C9BA8E185810}">
   <ds:schemaRefs>
     <ds:schemaRef ds:uri="http://schemas.openxmlformats.org/officeDocument/2006/bibliography"/>
   </ds:schemaRefs>

</xml_diff>

<commit_message>
Commit 6 - 18:19
</commit_message>
<xml_diff>
--- a/asim_p.docx
+++ b/asim_p.docx
@@ -1,360 +1,11 @@
 
 <file path=word/document.xml><?xml version="1.0" encoding="utf-8"?>
-<w:document xmlns:wpc="http://schemas.microsoft.com/office/word/2010/wordprocessingCanvas" xmlns:mc="http://schemas.openxmlformats.org/markup-compatibility/2006" xmlns:o="urn:schemas-microsoft-com:office:office" xmlns:r="http://schemas.openxmlformats.org/officeDocument/2006/relationships" xmlns:m="http://schemas.openxmlformats.org/officeDocument/2006/math" xmlns:v="urn:schemas-microsoft-com:vml" xmlns:wp14="http://schemas.microsoft.com/office/word/2010/wordprocessingDrawing" xmlns:wp="http://schemas.openxmlformats.org/drawingml/2006/wordprocessingDrawing" xmlns:w10="urn:schemas-microsoft-com:office:word" xmlns:w="http://schemas.openxmlformats.org/wordprocessingml/2006/main" xmlns:w14="http://schemas.microsoft.com/office/word/2010/wordml" xmlns:w15="http://schemas.microsoft.com/office/word/2012/wordml" xmlns:wpg="http://schemas.microsoft.com/office/word/2010/wordprocessingGroup" xmlns:wpi="http://schemas.microsoft.com/office/word/2010/wordprocessingInk" xmlns:wne="http://schemas.microsoft.com/office/word/2006/wordml" xmlns:wps="http://schemas.microsoft.com/office/word/2010/wordprocessingShape" mc:Ignorable="w14 w15 wp14">
+<w:document xmlns:wpc="http://schemas.microsoft.com/office/word/2010/wordprocessingCanvas" xmlns:cx="http://schemas.microsoft.com/office/drawing/2014/chartex" xmlns:mc="http://schemas.openxmlformats.org/markup-compatibility/2006" xmlns:o="urn:schemas-microsoft-com:office:office" xmlns:r="http://schemas.openxmlformats.org/officeDocument/2006/relationships" xmlns:m="http://schemas.openxmlformats.org/officeDocument/2006/math" xmlns:v="urn:schemas-microsoft-com:vml" xmlns:wp14="http://schemas.microsoft.com/office/word/2010/wordprocessingDrawing" xmlns:wp="http://schemas.openxmlformats.org/drawingml/2006/wordprocessingDrawing" xmlns:w10="urn:schemas-microsoft-com:office:word" xmlns:w="http://schemas.openxmlformats.org/wordprocessingml/2006/main" xmlns:w14="http://schemas.microsoft.com/office/word/2010/wordml" xmlns:w15="http://schemas.microsoft.com/office/word/2012/wordml" xmlns:w16se="http://schemas.microsoft.com/office/word/2015/wordml/symex" xmlns:wpg="http://schemas.microsoft.com/office/word/2010/wordprocessingGroup" xmlns:wpi="http://schemas.microsoft.com/office/word/2010/wordprocessingInk" xmlns:wne="http://schemas.microsoft.com/office/word/2006/wordml" xmlns:wps="http://schemas.microsoft.com/office/word/2010/wordprocessingShape" mc:Ignorable="w14 w15 w16se wp14">
   <w:body>
     <w:p>
-      <w:pPr>
-        <w:rPr>
-          <w:shd w:val="clear" w:color="auto" w:fill="FFFFFF"/>
-        </w:rPr>
-      </w:pPr>
       <w:bookmarkStart w:id="0" w:name="_GoBack"/>
       <w:bookmarkEnd w:id="0"/>
-      <w:r>
-        <w:rPr>
-          <w:shd w:val="clear" w:color="auto" w:fill="FFFFFF"/>
-        </w:rPr>
-        <w:t>12 Dec 2015</w:t>
-      </w:r>
     </w:p>
-    <w:p>
-      <w:r>
-        <w:rPr>
-          <w:shd w:val="clear" w:color="auto" w:fill="FFFFFF"/>
-        </w:rPr>
-        <w:t>The system “Machine Vision for Traffic Violation Detection System through Genetic Algorithm”</w:t>
-      </w:r>
-      <w:r>
-        <w:t xml:space="preserve"> </w:t>
-      </w:r>
-      <w:r>
-        <w:t>wa</w:t>
-      </w:r>
-      <w:r>
-        <w:t xml:space="preserve">s developed by Aaron Christian P. </w:t>
-      </w:r>
-      <w:proofErr w:type="spellStart"/>
-      <w:r>
-        <w:t>Uy</w:t>
-      </w:r>
-      <w:proofErr w:type="spellEnd"/>
-      <w:r>
-        <w:t xml:space="preserve">, </w:t>
-      </w:r>
-      <w:proofErr w:type="spellStart"/>
-      <w:r>
-        <w:t>Rhen</w:t>
-      </w:r>
-      <w:proofErr w:type="spellEnd"/>
-      <w:r>
-        <w:t xml:space="preserve"> </w:t>
-      </w:r>
-      <w:proofErr w:type="spellStart"/>
-      <w:r>
-        <w:t>Anjerome</w:t>
-      </w:r>
-      <w:proofErr w:type="spellEnd"/>
-      <w:r>
-        <w:t xml:space="preserve"> </w:t>
-      </w:r>
-      <w:proofErr w:type="spellStart"/>
-      <w:r>
-        <w:t>Bedruz</w:t>
-      </w:r>
-      <w:proofErr w:type="spellEnd"/>
-      <w:r>
-        <w:t xml:space="preserve">, Ana </w:t>
-      </w:r>
-      <w:proofErr w:type="spellStart"/>
-      <w:r>
-        <w:t>Riza</w:t>
-      </w:r>
-      <w:proofErr w:type="spellEnd"/>
-      <w:r>
-        <w:t xml:space="preserve"> </w:t>
-      </w:r>
-      <w:proofErr w:type="spellStart"/>
-      <w:r>
-        <w:t>Quiros</w:t>
-      </w:r>
-      <w:proofErr w:type="spellEnd"/>
-      <w:r>
-        <w:t xml:space="preserve">, </w:t>
-      </w:r>
-      <w:proofErr w:type="spellStart"/>
-      <w:r>
-        <w:t>Argel</w:t>
-      </w:r>
-      <w:proofErr w:type="spellEnd"/>
-      <w:r>
-        <w:t xml:space="preserve"> </w:t>
-      </w:r>
-      <w:proofErr w:type="spellStart"/>
-      <w:r>
-        <w:t>Bandala</w:t>
-      </w:r>
-      <w:proofErr w:type="spellEnd"/>
-      <w:r>
-        <w:t xml:space="preserve">, </w:t>
-      </w:r>
-      <w:proofErr w:type="gramStart"/>
-      <w:r>
-        <w:t>Elmer</w:t>
-      </w:r>
-      <w:proofErr w:type="gramEnd"/>
-      <w:r>
-        <w:t xml:space="preserve"> P. </w:t>
-      </w:r>
-      <w:proofErr w:type="spellStart"/>
-      <w:r>
-        <w:t>Dadios</w:t>
-      </w:r>
-      <w:proofErr w:type="spellEnd"/>
-      <w:r>
-        <w:t xml:space="preserve"> of </w:t>
-      </w:r>
-      <w:proofErr w:type="spellStart"/>
-      <w:r>
-        <w:t>Gokongwei</w:t>
-      </w:r>
-      <w:proofErr w:type="spellEnd"/>
-      <w:r>
-        <w:t xml:space="preserve"> College of Engineering De La Salle University in Manila, Philippines</w:t>
-      </w:r>
-      <w:r>
-        <w:t xml:space="preserve">. </w:t>
-      </w:r>
-    </w:p>
-    <w:p>
-      <w:pPr>
-        <w:rPr>
-          <w:sz w:val="23"/>
-          <w:szCs w:val="23"/>
-        </w:rPr>
-      </w:pPr>
-      <w:r>
-        <w:t xml:space="preserve">This paper have presented a machine vision algorithm to detect traffic violations specifically swerving and blocking the pedestrian lane. The proposed solution consists of background difference method, and focuses on the genetic algorithm of the system to detect these violations. The general process is that a capture picture is to be subtracted first by the reference image, then the genetic algorithm is run to find the violator, and finally a display is outputted by cropping the image with the corresponding type of violation. The genetic algorithm chooses the best value from initially random population and converge to a single solution. The algorithm is well-suited for real time implementation in traffic detection system. The system inputs were captured photos from a CCTV camera and the outputs were cropped pictures of the car that was detected to have such violations mentioned earlier. At first the input image is subtracted from the reference image and genetic algorithm is performed to give output. </w:t>
-      </w:r>
-      <w:r>
-        <w:t xml:space="preserve">It is implemented through </w:t>
-      </w:r>
-      <w:proofErr w:type="spellStart"/>
-      <w:r>
-        <w:t>Matlab</w:t>
-      </w:r>
-      <w:proofErr w:type="spellEnd"/>
-      <w:r>
-        <w:t xml:space="preserve"> in a computer with a clock processor of 3.4GHz and an 8GB of RAM, to have a nearly optimal program runtime.</w:t>
-      </w:r>
-      <w:r>
-        <w:rPr>
-          <w:sz w:val="23"/>
-          <w:szCs w:val="23"/>
-        </w:rPr>
-        <w:t xml:space="preserve"> </w:t>
-      </w:r>
-    </w:p>
-    <w:p>
-      <w:r>
-        <w:t>The system have detected both the swerving and pedestrian lane blocking. The system was fast for detecting swerving than pedestrian lane blocking detection.</w:t>
-      </w:r>
-      <w:r>
-        <w:t xml:space="preserve"> The system can only process one data at a time and runtime is also slow.</w:t>
-      </w:r>
-    </w:p>
-    <w:p/>
-    <w:p/>
-    <w:p/>
-    <w:p/>
-    <w:p/>
-    <w:p/>
-    <w:p/>
-    <w:p/>
-    <w:p/>
-    <w:p/>
-    <w:p/>
-    <w:p/>
-    <w:p/>
-    <w:p/>
-    <w:p/>
-    <w:p>
-      <w:r>
-        <w:lastRenderedPageBreak/>
-        <w:t>The system “</w:t>
-      </w:r>
-      <w:r>
-        <w:t>Traffic Signal Violation Detection System using Computer Vision</w:t>
-      </w:r>
-      <w:r>
-        <w:t xml:space="preserve">” was developed by </w:t>
-      </w:r>
-      <w:r>
-        <w:t xml:space="preserve">Abu Noman Md. </w:t>
-      </w:r>
-      <w:proofErr w:type="spellStart"/>
-      <w:r>
-        <w:t>Sakib</w:t>
-      </w:r>
-      <w:proofErr w:type="spellEnd"/>
-      <w:r>
-        <w:t xml:space="preserve">, </w:t>
-      </w:r>
-      <w:proofErr w:type="spellStart"/>
-      <w:r>
-        <w:t>Pias</w:t>
-      </w:r>
-      <w:proofErr w:type="spellEnd"/>
-      <w:r>
-        <w:t xml:space="preserve"> Roy</w:t>
-      </w:r>
-      <w:r>
-        <w:t xml:space="preserve"> students </w:t>
-      </w:r>
-      <w:r>
-        <w:t>at Department of Computer Science and Engineering</w:t>
-      </w:r>
-      <w:r>
-        <w:t xml:space="preserve"> of </w:t>
-      </w:r>
-      <w:r>
-        <w:t xml:space="preserve">Khulna University of </w:t>
-      </w:r>
-      <w:r>
-        <w:t xml:space="preserve">Engineering &amp; Technology in </w:t>
-      </w:r>
-      <w:r>
-        <w:t>Bangladesh</w:t>
-      </w:r>
-      <w:r>
-        <w:t>.</w:t>
-      </w:r>
-    </w:p>
-    <w:p>
-      <w:r>
-        <w:t xml:space="preserve">This system have used YOLOv3 and </w:t>
-      </w:r>
-      <w:proofErr w:type="spellStart"/>
-      <w:r>
-        <w:t>tkinter</w:t>
-      </w:r>
-      <w:proofErr w:type="spellEnd"/>
-      <w:r>
-        <w:t xml:space="preserve"> to detect traffic signal violation. The system uses</w:t>
-      </w:r>
-      <w:r>
-        <w:rPr>
-          <w:rFonts w:ascii="Helvetica" w:hAnsi="Helvetica" w:cs="Helvetica"/>
-          <w:color w:val="333333"/>
-          <w:sz w:val="26"/>
-          <w:szCs w:val="26"/>
-          <w:shd w:val="clear" w:color="auto" w:fill="FFFFFF"/>
-        </w:rPr>
-        <w:t> </w:t>
-      </w:r>
-      <w:r>
-        <w:t xml:space="preserve">computer vision, GUI with python library </w:t>
-      </w:r>
-      <w:proofErr w:type="spellStart"/>
-      <w:r>
-        <w:t>Tkinter</w:t>
-      </w:r>
-      <w:proofErr w:type="spellEnd"/>
-      <w:r>
-        <w:t xml:space="preserve"> and basic </w:t>
-      </w:r>
-      <w:proofErr w:type="spellStart"/>
-      <w:r>
-        <w:t>opencv</w:t>
-      </w:r>
-      <w:proofErr w:type="spellEnd"/>
-      <w:r>
-        <w:t>.</w:t>
-      </w:r>
-      <w:r>
-        <w:t xml:space="preserve"> The main idea of the project is to detect and track the traffic signal violators. </w:t>
-      </w:r>
-    </w:p>
-    <w:p>
-      <w:r>
-        <w:t>The System c</w:t>
-      </w:r>
-      <w:r>
-        <w:t>onsists of two main components v</w:t>
-      </w:r>
-      <w:r>
-        <w:t>ehicle detection model</w:t>
-      </w:r>
-      <w:r>
-        <w:t xml:space="preserve"> and graphical user interface (GUI). When the video footage is selected, the moving objects are detected from the input footage using YOLOv3 object detection model to classify vehicles into respective classes. </w:t>
-      </w:r>
-      <w:proofErr w:type="spellStart"/>
-      <w:r>
-        <w:t>OpenCV</w:t>
-      </w:r>
-      <w:proofErr w:type="spellEnd"/>
-      <w:r>
-        <w:t xml:space="preserve"> and machine learning software library which is used in this project for image processing purpose. It improved the accuracy. </w:t>
-      </w:r>
-      <w:r>
-        <w:t>Tracking the activity of vehicles, system determines if there is any violation or not.</w:t>
-      </w:r>
-    </w:p>
-    <w:p>
-      <w:r>
-        <w:t xml:space="preserve"> </w:t>
-      </w:r>
-      <w:r>
-        <w:t>The GUI</w:t>
-      </w:r>
-      <w:r>
-        <w:t xml:space="preserve"> makes the system interactive for the user to use. User can monitor the traffic footage and get the alert of violation with the detected bounding box of vehicle. </w:t>
-      </w:r>
-      <w:sdt>
-        <w:sdtPr>
-          <w:id w:val="-873921458"/>
-          <w:citation/>
-        </w:sdtPr>
-        <w:sdtContent>
-          <w:r>
-            <w:fldChar w:fldCharType="begin"/>
-          </w:r>
-          <w:r>
-            <w:instrText xml:space="preserve"> CITATION pyt \l 1033 </w:instrText>
-          </w:r>
-          <w:r>
-            <w:fldChar w:fldCharType="separate"/>
-          </w:r>
-          <w:r>
-            <w:rPr>
-              <w:noProof/>
-            </w:rPr>
-            <w:t>(python awesome, n.d.)</w:t>
-          </w:r>
-          <w:r>
-            <w:fldChar w:fldCharType="end"/>
-          </w:r>
-        </w:sdtContent>
-      </w:sdt>
-    </w:p>
-    <w:p>
-      <w:r>
-        <w:t>A traffic line is drawn over the road in the preview of the given video footage by the user. The line specifies that the traffic light is red. Violation happens if any vehicle crosses the traffic line in red state. The detected objects have a green bounding box. If any vehicle passes the traffic light in red state, violation happens. After detecting violation, the bounding box around the vehicle becomes red.</w:t>
-      </w:r>
-    </w:p>
-    <w:p>
-      <w:r>
-        <w:t xml:space="preserve">This system can only detect the signal violation using computer vision. It uses </w:t>
-      </w:r>
-      <w:proofErr w:type="spellStart"/>
-      <w:r>
-        <w:t>opencv</w:t>
-      </w:r>
-      <w:proofErr w:type="spellEnd"/>
-      <w:r>
-        <w:t xml:space="preserve"> on python and machine learning to detect the object, classify and detect the violation but does not issue the fine or detect speeding vehicles.</w:t>
-      </w:r>
-    </w:p>
-    <w:p/>
     <w:sectPr>
       <w:pgSz w:w="12240" w:h="15840"/>
       <w:pgMar w:top="1440" w:right="1440" w:bottom="1440" w:left="1440" w:header="720" w:footer="720" w:gutter="0"/>
@@ -366,7 +17,7 @@
 </file>
 
 <file path=word/numbering.xml><?xml version="1.0" encoding="utf-8"?>
-<w:numbering xmlns:wpc="http://schemas.microsoft.com/office/word/2010/wordprocessingCanvas" xmlns:mc="http://schemas.openxmlformats.org/markup-compatibility/2006" xmlns:o="urn:schemas-microsoft-com:office:office" xmlns:r="http://schemas.openxmlformats.org/officeDocument/2006/relationships" xmlns:m="http://schemas.openxmlformats.org/officeDocument/2006/math" xmlns:v="urn:schemas-microsoft-com:vml" xmlns:wp14="http://schemas.microsoft.com/office/word/2010/wordprocessingDrawing" xmlns:wp="http://schemas.openxmlformats.org/drawingml/2006/wordprocessingDrawing" xmlns:w10="urn:schemas-microsoft-com:office:word" xmlns:w="http://schemas.openxmlformats.org/wordprocessingml/2006/main" xmlns:w14="http://schemas.microsoft.com/office/word/2010/wordml" xmlns:w15="http://schemas.microsoft.com/office/word/2012/wordml" xmlns:wpg="http://schemas.microsoft.com/office/word/2010/wordprocessingGroup" xmlns:wpi="http://schemas.microsoft.com/office/word/2010/wordprocessingInk" xmlns:wne="http://schemas.microsoft.com/office/word/2006/wordml" xmlns:wps="http://schemas.microsoft.com/office/word/2010/wordprocessingShape" mc:Ignorable="w14 w15 wp14">
+<w:numbering xmlns:wpc="http://schemas.microsoft.com/office/word/2010/wordprocessingCanvas" xmlns:cx="http://schemas.microsoft.com/office/drawing/2014/chartex" xmlns:mc="http://schemas.openxmlformats.org/markup-compatibility/2006" xmlns:o="urn:schemas-microsoft-com:office:office" xmlns:r="http://schemas.openxmlformats.org/officeDocument/2006/relationships" xmlns:m="http://schemas.openxmlformats.org/officeDocument/2006/math" xmlns:v="urn:schemas-microsoft-com:vml" xmlns:wp14="http://schemas.microsoft.com/office/word/2010/wordprocessingDrawing" xmlns:wp="http://schemas.openxmlformats.org/drawingml/2006/wordprocessingDrawing" xmlns:w10="urn:schemas-microsoft-com:office:word" xmlns:w="http://schemas.openxmlformats.org/wordprocessingml/2006/main" xmlns:w14="http://schemas.microsoft.com/office/word/2010/wordml" xmlns:w15="http://schemas.microsoft.com/office/word/2012/wordml" xmlns:w16se="http://schemas.microsoft.com/office/word/2015/wordml/symex" xmlns:wpg="http://schemas.microsoft.com/office/word/2010/wordprocessingGroup" xmlns:wpi="http://schemas.microsoft.com/office/word/2010/wordprocessingInk" xmlns:wne="http://schemas.microsoft.com/office/word/2006/wordml" xmlns:wps="http://schemas.microsoft.com/office/word/2010/wordprocessingShape" mc:Ignorable="w14 w15 w16se wp14">
   <w:abstractNum w:abstractNumId="0" w15:restartNumberingAfterBreak="0">
     <w:nsid w:val="2C9B6D13"/>
     <w:multiLevelType w:val="hybridMultilevel"/>
@@ -871,7 +522,7 @@
 </file>
 
 <file path=word/styles.xml><?xml version="1.0" encoding="utf-8"?>
-<w:styles xmlns:mc="http://schemas.openxmlformats.org/markup-compatibility/2006" xmlns:r="http://schemas.openxmlformats.org/officeDocument/2006/relationships" xmlns:w="http://schemas.openxmlformats.org/wordprocessingml/2006/main" xmlns:w14="http://schemas.microsoft.com/office/word/2010/wordml" xmlns:w15="http://schemas.microsoft.com/office/word/2012/wordml" mc:Ignorable="w14 w15">
+<w:styles xmlns:mc="http://schemas.openxmlformats.org/markup-compatibility/2006" xmlns:r="http://schemas.openxmlformats.org/officeDocument/2006/relationships" xmlns:w="http://schemas.openxmlformats.org/wordprocessingml/2006/main" xmlns:w14="http://schemas.microsoft.com/office/word/2010/wordml" xmlns:w15="http://schemas.microsoft.com/office/word/2012/wordml" xmlns:w16se="http://schemas.microsoft.com/office/word/2015/wordml/symex" mc:Ignorable="w14 w15 w16se">
   <w:docDefaults>
     <w:rPrDefault>
       <w:rPr>
@@ -1831,7 +1482,7 @@
 </file>
 
 <file path=customXml/itemProps1.xml><?xml version="1.0" encoding="utf-8"?>
-<ds:datastoreItem xmlns:ds="http://schemas.openxmlformats.org/officeDocument/2006/customXml" ds:itemID="{ABB2F846-1026-4358-A83B-6D92B87C19BE}">
+<ds:datastoreItem xmlns:ds="http://schemas.openxmlformats.org/officeDocument/2006/customXml" ds:itemID="{06339DC0-0725-431C-B291-4787C48F7DE0}">
   <ds:schemaRefs>
     <ds:schemaRef ds:uri="http://schemas.openxmlformats.org/officeDocument/2006/bibliography"/>
   </ds:schemaRefs>

</xml_diff>